<commit_message>
databases added to CV
</commit_message>
<xml_diff>
--- a/build/resume.docx
+++ b/build/resume.docx
@@ -1296,6 +1296,15 @@
         <w:rPr>
           <w:b/>
         </w:rPr>
+        <w:t xml:space="preserve">ZMQ</w:t>
+      </w:r>
+      <w:r>
+        <w:t xml:space="preserve"> </w:t>
+      </w:r>
+      <w:r>
+        <w:rPr>
+          <w:b/>
+        </w:rPr>
         <w:t xml:space="preserve">C/C++</w:t>
       </w:r>
       <w:r>
@@ -1358,6 +1367,53 @@
       <w:bookmarkEnd w:id="44"/>
       <w:r>
         <w:t xml:space="preserve">Additional Technologies</w:t>
+      </w:r>
+    </w:p>
+    <w:p>
+      <w:pPr>
+        <w:pStyle w:val="DefinitionTerm"/>
+      </w:pPr>
+      <w:r>
+        <w:t xml:space="preserve">Databases</w:t>
+      </w:r>
+    </w:p>
+    <w:p>
+      <w:pPr>
+        <w:pStyle w:val="Compact"/>
+        <w:pStyle w:val="Definition"/>
+      </w:pPr>
+      <w:r>
+        <w:rPr>
+          <w:b/>
+        </w:rPr>
+        <w:t xml:space="preserve">Redis</w:t>
+      </w:r>
+      <w:r>
+        <w:t xml:space="preserve">,</w:t>
+      </w:r>
+      <w:r>
+        <w:t xml:space="preserve"> </w:t>
+      </w:r>
+      <w:r>
+        <w:rPr>
+          <w:b/>
+        </w:rPr>
+        <w:t xml:space="preserve">MySQL</w:t>
+      </w:r>
+      <w:r>
+        <w:t xml:space="preserve">,</w:t>
+      </w:r>
+      <w:r>
+        <w:t xml:space="preserve"> </w:t>
+      </w:r>
+      <w:r>
+        <w:rPr>
+          <w:b/>
+        </w:rPr>
+        <w:t xml:space="preserve">PostgresSQL</w:t>
+      </w:r>
+      <w:r>
+        <w:t xml:space="preserve">.</w:t>
       </w:r>
     </w:p>
     <w:p>
@@ -1797,7 +1853,7 @@
     </w:lvl>
   </w:abstractNum>
   <w:abstractNum w:abstractNumId="990">
-    <w:nsid w:val="13f7f5d9"/>
+    <w:nsid w:val="921e5d34"/>
     <w:multiLevelType w:val="multilevel"/>
     <w:lvl w:ilvl="0">
       <w:numFmt w:val="bullet"/>
@@ -1878,7 +1934,7 @@
     </w:lvl>
   </w:abstractNum>
   <w:abstractNum w:abstractNumId="991">
-    <w:nsid w:val="c30ebd7d"/>
+    <w:nsid w:val="c2b5a788"/>
     <w:multiLevelType w:val="multilevel"/>
     <w:lvl w:ilvl="0">
       <w:numFmt w:val="bullet"/>

</xml_diff>